<commit_message>
add CV button & updated CV
</commit_message>
<xml_diff>
--- a/content/cv/Jorge.docx
+++ b/content/cv/Jorge.docx
@@ -286,7 +286,7 @@
                               <wps:cNvPr id="132" name="Rectángulo 132">
                                 <a:extLst>
                                   <a:ext uri="{C183D7F6-B498-43B3-948B-1728B52AA6E4}">
-                                    <adec:decorative xmlns="" xmlns:cx2="http://schemas.microsoft.com/office/drawing/2015/10/21/chartex" xmlns:cx3="http://schemas.microsoft.com/office/drawing/2016/5/9/chartex" xmlns:cx4="http://schemas.microsoft.com/office/drawing/2016/5/10/chartex" xmlns:cx5="http://schemas.microsoft.com/office/drawing/2016/5/11/chartex" xmlns:cx6="http://schemas.microsoft.com/office/drawing/2016/5/12/chartex" xmlns:cx7="http://schemas.microsoft.com/office/drawing/2016/5/13/chartex" xmlns:cx8="http://schemas.microsoft.com/office/drawing/2016/5/14/chartex" xmlns:aink="http://schemas.microsoft.com/office/drawing/2016/ink" xmlns:am3d="http://schemas.microsoft.com/office/drawing/2017/model3d" xmlns:o="urn:schemas-microsoft-com:office:office" xmlns:v="urn:schemas-microsoft-com:vml" xmlns:w10="urn:schemas-microsoft-com:office:word" xmlns:w="http://schemas.openxmlformats.org/wordprocessingml/2006/main" xmlns:w16cex="http://schemas.microsoft.com/office/word/2018/wordml/cex" xmlns:w16cid="http://schemas.microsoft.com/office/word/2016/wordml/cid" xmlns:w16="http://schemas.microsoft.com/office/word/2018/wordml" xmlns:adec="http://schemas.microsoft.com/office/drawing/2017/decorative" val="1"/>
+                                    <adec:decorative xmlns:adec="http://schemas.microsoft.com/office/drawing/2017/decorative" xmlns:w16="http://schemas.microsoft.com/office/word/2018/wordml" xmlns:w16cid="http://schemas.microsoft.com/office/word/2016/wordml/cid" xmlns:w16cex="http://schemas.microsoft.com/office/word/2018/wordml/cex" xmlns:w="http://schemas.openxmlformats.org/wordprocessingml/2006/main" xmlns:w10="urn:schemas-microsoft-com:office:word" xmlns:v="urn:schemas-microsoft-com:vml" xmlns:o="urn:schemas-microsoft-com:office:office" xmlns:am3d="http://schemas.microsoft.com/office/drawing/2017/model3d" xmlns:aink="http://schemas.microsoft.com/office/drawing/2016/ink" xmlns:cx8="http://schemas.microsoft.com/office/drawing/2016/5/14/chartex" xmlns:cx7="http://schemas.microsoft.com/office/drawing/2016/5/13/chartex" xmlns:cx6="http://schemas.microsoft.com/office/drawing/2016/5/12/chartex" xmlns:cx5="http://schemas.microsoft.com/office/drawing/2016/5/11/chartex" xmlns:cx4="http://schemas.microsoft.com/office/drawing/2016/5/10/chartex" xmlns:cx3="http://schemas.microsoft.com/office/drawing/2016/5/9/chartex" xmlns:cx2="http://schemas.microsoft.com/office/drawing/2015/10/21/chartex" xmlns="" val="1"/>
                                   </a:ext>
                                 </a:extLst>
                               </wps:cNvPr>
@@ -345,7 +345,7 @@
                                       <a14:useLocalDpi xmlns:a14="http://schemas.microsoft.com/office/drawing/2010/main" val="0"/>
                                     </a:ext>
                                     <a:ext uri="{96DAC541-7B7A-43D3-8B79-37D633B846F1}">
-                                      <asvg:svgBlip xmlns="" xmlns:cx2="http://schemas.microsoft.com/office/drawing/2015/10/21/chartex" xmlns:cx3="http://schemas.microsoft.com/office/drawing/2016/5/9/chartex" xmlns:cx4="http://schemas.microsoft.com/office/drawing/2016/5/10/chartex" xmlns:cx5="http://schemas.microsoft.com/office/drawing/2016/5/11/chartex" xmlns:cx6="http://schemas.microsoft.com/office/drawing/2016/5/12/chartex" xmlns:cx7="http://schemas.microsoft.com/office/drawing/2016/5/13/chartex" xmlns:cx8="http://schemas.microsoft.com/office/drawing/2016/5/14/chartex" xmlns:aink="http://schemas.microsoft.com/office/drawing/2016/ink" xmlns:am3d="http://schemas.microsoft.com/office/drawing/2017/model3d" xmlns:o="urn:schemas-microsoft-com:office:office" xmlns:v="urn:schemas-microsoft-com:vml" xmlns:w10="urn:schemas-microsoft-com:office:word" xmlns:w="http://schemas.openxmlformats.org/wordprocessingml/2006/main" xmlns:w16cex="http://schemas.microsoft.com/office/word/2018/wordml/cex" xmlns:w16cid="http://schemas.microsoft.com/office/word/2016/wordml/cid" xmlns:w16="http://schemas.microsoft.com/office/word/2018/wordml" xmlns:asvg="http://schemas.microsoft.com/office/drawing/2016/SVG/main" r:embed="rId11"/>
+                                      <asvg:svgBlip xmlns:asvg="http://schemas.microsoft.com/office/drawing/2016/SVG/main" xmlns:w16="http://schemas.microsoft.com/office/word/2018/wordml" xmlns:w16cid="http://schemas.microsoft.com/office/word/2016/wordml/cid" xmlns:w16cex="http://schemas.microsoft.com/office/word/2018/wordml/cex" xmlns:w="http://schemas.openxmlformats.org/wordprocessingml/2006/main" xmlns:w10="urn:schemas-microsoft-com:office:word" xmlns:v="urn:schemas-microsoft-com:vml" xmlns:o="urn:schemas-microsoft-com:office:office" xmlns:am3d="http://schemas.microsoft.com/office/drawing/2017/model3d" xmlns:aink="http://schemas.microsoft.com/office/drawing/2016/ink" xmlns:cx8="http://schemas.microsoft.com/office/drawing/2016/5/14/chartex" xmlns:cx7="http://schemas.microsoft.com/office/drawing/2016/5/13/chartex" xmlns:cx6="http://schemas.microsoft.com/office/drawing/2016/5/12/chartex" xmlns:cx5="http://schemas.microsoft.com/office/drawing/2016/5/11/chartex" xmlns:cx4="http://schemas.microsoft.com/office/drawing/2016/5/10/chartex" xmlns:cx3="http://schemas.microsoft.com/office/drawing/2016/5/9/chartex" xmlns:cx2="http://schemas.microsoft.com/office/drawing/2015/10/21/chartex" xmlns="" r:embed="rId11"/>
                                     </a:ext>
                                   </a:extLst>
                                 </a:blip>
@@ -486,7 +486,7 @@
                               <wps:cNvPr id="138" name="Rectángulo 138">
                                 <a:extLst>
                                   <a:ext uri="{C183D7F6-B498-43B3-948B-1728B52AA6E4}">
-                                    <adec:decorative xmlns="" xmlns:cx2="http://schemas.microsoft.com/office/drawing/2015/10/21/chartex" xmlns:cx3="http://schemas.microsoft.com/office/drawing/2016/5/9/chartex" xmlns:cx4="http://schemas.microsoft.com/office/drawing/2016/5/10/chartex" xmlns:cx5="http://schemas.microsoft.com/office/drawing/2016/5/11/chartex" xmlns:cx6="http://schemas.microsoft.com/office/drawing/2016/5/12/chartex" xmlns:cx7="http://schemas.microsoft.com/office/drawing/2016/5/13/chartex" xmlns:cx8="http://schemas.microsoft.com/office/drawing/2016/5/14/chartex" xmlns:aink="http://schemas.microsoft.com/office/drawing/2016/ink" xmlns:am3d="http://schemas.microsoft.com/office/drawing/2017/model3d" xmlns:o="urn:schemas-microsoft-com:office:office" xmlns:v="urn:schemas-microsoft-com:vml" xmlns:w10="urn:schemas-microsoft-com:office:word" xmlns:w="http://schemas.openxmlformats.org/wordprocessingml/2006/main" xmlns:w16cex="http://schemas.microsoft.com/office/word/2018/wordml/cex" xmlns:w16cid="http://schemas.microsoft.com/office/word/2016/wordml/cid" xmlns:w16="http://schemas.microsoft.com/office/word/2018/wordml" xmlns:adec="http://schemas.microsoft.com/office/drawing/2017/decorative" val="1"/>
+                                    <adec:decorative xmlns:adec="http://schemas.microsoft.com/office/drawing/2017/decorative" xmlns:w16="http://schemas.microsoft.com/office/word/2018/wordml" xmlns:w16cid="http://schemas.microsoft.com/office/word/2016/wordml/cid" xmlns:w16cex="http://schemas.microsoft.com/office/word/2018/wordml/cex" xmlns:w="http://schemas.openxmlformats.org/wordprocessingml/2006/main" xmlns:w10="urn:schemas-microsoft-com:office:word" xmlns:v="urn:schemas-microsoft-com:vml" xmlns:o="urn:schemas-microsoft-com:office:office" xmlns:am3d="http://schemas.microsoft.com/office/drawing/2017/model3d" xmlns:aink="http://schemas.microsoft.com/office/drawing/2016/ink" xmlns:cx8="http://schemas.microsoft.com/office/drawing/2016/5/14/chartex" xmlns:cx7="http://schemas.microsoft.com/office/drawing/2016/5/13/chartex" xmlns:cx6="http://schemas.microsoft.com/office/drawing/2016/5/12/chartex" xmlns:cx5="http://schemas.microsoft.com/office/drawing/2016/5/11/chartex" xmlns:cx4="http://schemas.microsoft.com/office/drawing/2016/5/10/chartex" xmlns:cx3="http://schemas.microsoft.com/office/drawing/2016/5/9/chartex" xmlns:cx2="http://schemas.microsoft.com/office/drawing/2015/10/21/chartex" xmlns="" val="1"/>
                                   </a:ext>
                                 </a:extLst>
                               </wps:cNvPr>
@@ -545,7 +545,7 @@
                                       <a14:useLocalDpi xmlns:a14="http://schemas.microsoft.com/office/drawing/2010/main" val="0"/>
                                     </a:ext>
                                     <a:ext uri="{96DAC541-7B7A-43D3-8B79-37D633B846F1}">
-                                      <asvg:svgBlip xmlns="" xmlns:cx2="http://schemas.microsoft.com/office/drawing/2015/10/21/chartex" xmlns:cx3="http://schemas.microsoft.com/office/drawing/2016/5/9/chartex" xmlns:cx4="http://schemas.microsoft.com/office/drawing/2016/5/10/chartex" xmlns:cx5="http://schemas.microsoft.com/office/drawing/2016/5/11/chartex" xmlns:cx6="http://schemas.microsoft.com/office/drawing/2016/5/12/chartex" xmlns:cx7="http://schemas.microsoft.com/office/drawing/2016/5/13/chartex" xmlns:cx8="http://schemas.microsoft.com/office/drawing/2016/5/14/chartex" xmlns:aink="http://schemas.microsoft.com/office/drawing/2016/ink" xmlns:am3d="http://schemas.microsoft.com/office/drawing/2017/model3d" xmlns:o="urn:schemas-microsoft-com:office:office" xmlns:v="urn:schemas-microsoft-com:vml" xmlns:w10="urn:schemas-microsoft-com:office:word" xmlns:w="http://schemas.openxmlformats.org/wordprocessingml/2006/main" xmlns:w16cex="http://schemas.microsoft.com/office/word/2018/wordml/cex" xmlns:w16cid="http://schemas.microsoft.com/office/word/2016/wordml/cid" xmlns:w16="http://schemas.microsoft.com/office/word/2018/wordml" xmlns:asvg="http://schemas.microsoft.com/office/drawing/2016/SVG/main" r:embed="rId14"/>
+                                      <asvg:svgBlip xmlns:asvg="http://schemas.microsoft.com/office/drawing/2016/SVG/main" xmlns:w16="http://schemas.microsoft.com/office/word/2018/wordml" xmlns:w16cid="http://schemas.microsoft.com/office/word/2016/wordml/cid" xmlns:w16cex="http://schemas.microsoft.com/office/word/2018/wordml/cex" xmlns:w="http://schemas.openxmlformats.org/wordprocessingml/2006/main" xmlns:w10="urn:schemas-microsoft-com:office:word" xmlns:v="urn:schemas-microsoft-com:vml" xmlns:o="urn:schemas-microsoft-com:office:office" xmlns:am3d="http://schemas.microsoft.com/office/drawing/2017/model3d" xmlns:aink="http://schemas.microsoft.com/office/drawing/2016/ink" xmlns:cx8="http://schemas.microsoft.com/office/drawing/2016/5/14/chartex" xmlns:cx7="http://schemas.microsoft.com/office/drawing/2016/5/13/chartex" xmlns:cx6="http://schemas.microsoft.com/office/drawing/2016/5/12/chartex" xmlns:cx5="http://schemas.microsoft.com/office/drawing/2016/5/11/chartex" xmlns:cx4="http://schemas.microsoft.com/office/drawing/2016/5/10/chartex" xmlns:cx3="http://schemas.microsoft.com/office/drawing/2016/5/9/chartex" xmlns:cx2="http://schemas.microsoft.com/office/drawing/2015/10/21/chartex" xmlns="" r:embed="rId14"/>
                                     </a:ext>
                                   </a:extLst>
                                 </a:blip>
@@ -660,7 +660,7 @@
                               <wps:cNvPr id="141" name="Rectángulo 141">
                                 <a:extLst>
                                   <a:ext uri="{C183D7F6-B498-43B3-948B-1728B52AA6E4}">
-                                    <adec:decorative xmlns="" xmlns:cx2="http://schemas.microsoft.com/office/drawing/2015/10/21/chartex" xmlns:cx3="http://schemas.microsoft.com/office/drawing/2016/5/9/chartex" xmlns:cx4="http://schemas.microsoft.com/office/drawing/2016/5/10/chartex" xmlns:cx5="http://schemas.microsoft.com/office/drawing/2016/5/11/chartex" xmlns:cx6="http://schemas.microsoft.com/office/drawing/2016/5/12/chartex" xmlns:cx7="http://schemas.microsoft.com/office/drawing/2016/5/13/chartex" xmlns:cx8="http://schemas.microsoft.com/office/drawing/2016/5/14/chartex" xmlns:aink="http://schemas.microsoft.com/office/drawing/2016/ink" xmlns:am3d="http://schemas.microsoft.com/office/drawing/2017/model3d" xmlns:o="urn:schemas-microsoft-com:office:office" xmlns:v="urn:schemas-microsoft-com:vml" xmlns:w10="urn:schemas-microsoft-com:office:word" xmlns:w="http://schemas.openxmlformats.org/wordprocessingml/2006/main" xmlns:w16cex="http://schemas.microsoft.com/office/word/2018/wordml/cex" xmlns:w16cid="http://schemas.microsoft.com/office/word/2016/wordml/cid" xmlns:w16="http://schemas.microsoft.com/office/word/2018/wordml" xmlns:adec="http://schemas.microsoft.com/office/drawing/2017/decorative" val="1"/>
+                                    <adec:decorative xmlns:adec="http://schemas.microsoft.com/office/drawing/2017/decorative" xmlns:w16="http://schemas.microsoft.com/office/word/2018/wordml" xmlns:w16cid="http://schemas.microsoft.com/office/word/2016/wordml/cid" xmlns:w16cex="http://schemas.microsoft.com/office/word/2018/wordml/cex" xmlns:w="http://schemas.openxmlformats.org/wordprocessingml/2006/main" xmlns:w10="urn:schemas-microsoft-com:office:word" xmlns:v="urn:schemas-microsoft-com:vml" xmlns:o="urn:schemas-microsoft-com:office:office" xmlns:am3d="http://schemas.microsoft.com/office/drawing/2017/model3d" xmlns:aink="http://schemas.microsoft.com/office/drawing/2016/ink" xmlns:cx8="http://schemas.microsoft.com/office/drawing/2016/5/14/chartex" xmlns:cx7="http://schemas.microsoft.com/office/drawing/2016/5/13/chartex" xmlns:cx6="http://schemas.microsoft.com/office/drawing/2016/5/12/chartex" xmlns:cx5="http://schemas.microsoft.com/office/drawing/2016/5/11/chartex" xmlns:cx4="http://schemas.microsoft.com/office/drawing/2016/5/10/chartex" xmlns:cx3="http://schemas.microsoft.com/office/drawing/2016/5/9/chartex" xmlns:cx2="http://schemas.microsoft.com/office/drawing/2015/10/21/chartex" xmlns="" val="1"/>
                                   </a:ext>
                                 </a:extLst>
                               </wps:cNvPr>
@@ -719,7 +719,7 @@
                                       <a14:useLocalDpi xmlns:a14="http://schemas.microsoft.com/office/drawing/2010/main" val="0"/>
                                     </a:ext>
                                     <a:ext uri="{96DAC541-7B7A-43D3-8B79-37D633B846F1}">
-                                      <asvg:svgBlip xmlns="" xmlns:cx2="http://schemas.microsoft.com/office/drawing/2015/10/21/chartex" xmlns:cx3="http://schemas.microsoft.com/office/drawing/2016/5/9/chartex" xmlns:cx4="http://schemas.microsoft.com/office/drawing/2016/5/10/chartex" xmlns:cx5="http://schemas.microsoft.com/office/drawing/2016/5/11/chartex" xmlns:cx6="http://schemas.microsoft.com/office/drawing/2016/5/12/chartex" xmlns:cx7="http://schemas.microsoft.com/office/drawing/2016/5/13/chartex" xmlns:cx8="http://schemas.microsoft.com/office/drawing/2016/5/14/chartex" xmlns:aink="http://schemas.microsoft.com/office/drawing/2016/ink" xmlns:am3d="http://schemas.microsoft.com/office/drawing/2017/model3d" xmlns:o="urn:schemas-microsoft-com:office:office" xmlns:v="urn:schemas-microsoft-com:vml" xmlns:w10="urn:schemas-microsoft-com:office:word" xmlns:w="http://schemas.openxmlformats.org/wordprocessingml/2006/main" xmlns:w16cex="http://schemas.microsoft.com/office/word/2018/wordml/cex" xmlns:w16cid="http://schemas.microsoft.com/office/word/2016/wordml/cid" xmlns:w16="http://schemas.microsoft.com/office/word/2018/wordml" xmlns:asvg="http://schemas.microsoft.com/office/drawing/2016/SVG/main" r:embed="rId17"/>
+                                      <asvg:svgBlip xmlns:asvg="http://schemas.microsoft.com/office/drawing/2016/SVG/main" xmlns:w16="http://schemas.microsoft.com/office/word/2018/wordml" xmlns:w16cid="http://schemas.microsoft.com/office/word/2016/wordml/cid" xmlns:w16cex="http://schemas.microsoft.com/office/word/2018/wordml/cex" xmlns:w="http://schemas.openxmlformats.org/wordprocessingml/2006/main" xmlns:w10="urn:schemas-microsoft-com:office:word" xmlns:v="urn:schemas-microsoft-com:vml" xmlns:o="urn:schemas-microsoft-com:office:office" xmlns:am3d="http://schemas.microsoft.com/office/drawing/2017/model3d" xmlns:aink="http://schemas.microsoft.com/office/drawing/2016/ink" xmlns:cx8="http://schemas.microsoft.com/office/drawing/2016/5/14/chartex" xmlns:cx7="http://schemas.microsoft.com/office/drawing/2016/5/13/chartex" xmlns:cx6="http://schemas.microsoft.com/office/drawing/2016/5/12/chartex" xmlns:cx5="http://schemas.microsoft.com/office/drawing/2016/5/11/chartex" xmlns:cx4="http://schemas.microsoft.com/office/drawing/2016/5/10/chartex" xmlns:cx3="http://schemas.microsoft.com/office/drawing/2016/5/9/chartex" xmlns:cx2="http://schemas.microsoft.com/office/drawing/2015/10/21/chartex" xmlns="" r:embed="rId17"/>
                                     </a:ext>
                                   </a:extLst>
                                 </a:blip>
@@ -866,7 +866,6 @@
               </w:rPr>
               <w:t xml:space="preserve">I have worked in many different JavaScript projects such as </w:t>
             </w:r>
-            <w:proofErr w:type="spellStart"/>
             <w:r>
               <w:rPr>
                 <w:b/>
@@ -874,7 +873,6 @@
               </w:rPr>
               <w:t>fintech</w:t>
             </w:r>
-            <w:proofErr w:type="spellEnd"/>
             <w:r>
               <w:rPr>
                 <w:lang w:val="en-US"/>
@@ -964,21 +962,12 @@
               </w:rPr>
               <w:t xml:space="preserve"> a </w:t>
             </w:r>
-            <w:proofErr w:type="spellStart"/>
             <w:r>
               <w:rPr>
                 <w:b/>
                 <w:lang w:val="en-US"/>
               </w:rPr>
-              <w:t>ReactJS</w:t>
-            </w:r>
-            <w:proofErr w:type="spellEnd"/>
-            <w:r>
-              <w:rPr>
-                <w:b/>
-                <w:lang w:val="en-US"/>
-              </w:rPr>
-              <w:t xml:space="preserve"> enthusiast</w:t>
+              <w:t>ReactJS enthusiast</w:t>
             </w:r>
             <w:r>
               <w:rPr>
@@ -997,21 +986,7 @@
               <w:rPr>
                 <w:lang w:val="en-US"/>
               </w:rPr>
-              <w:t xml:space="preserve">), </w:t>
-            </w:r>
-            <w:proofErr w:type="spellStart"/>
-            <w:r>
-              <w:rPr>
-                <w:lang w:val="en-US"/>
-              </w:rPr>
-              <w:t>VueJS</w:t>
-            </w:r>
-            <w:proofErr w:type="spellEnd"/>
-            <w:r>
-              <w:rPr>
-                <w:lang w:val="en-US"/>
-              </w:rPr>
-              <w:t>, React Native and Backbone.</w:t>
+              <w:t>), VueJS, React Native and Backbone.</w:t>
             </w:r>
           </w:p>
         </w:tc>
@@ -1058,7 +1033,7 @@
                               <wps:cNvPr id="144" name="Rectángulo 144">
                                 <a:extLst>
                                   <a:ext uri="{C183D7F6-B498-43B3-948B-1728B52AA6E4}">
-                                    <adec:decorative xmlns="" xmlns:cx2="http://schemas.microsoft.com/office/drawing/2015/10/21/chartex" xmlns:cx3="http://schemas.microsoft.com/office/drawing/2016/5/9/chartex" xmlns:cx4="http://schemas.microsoft.com/office/drawing/2016/5/10/chartex" xmlns:cx5="http://schemas.microsoft.com/office/drawing/2016/5/11/chartex" xmlns:cx6="http://schemas.microsoft.com/office/drawing/2016/5/12/chartex" xmlns:cx7="http://schemas.microsoft.com/office/drawing/2016/5/13/chartex" xmlns:cx8="http://schemas.microsoft.com/office/drawing/2016/5/14/chartex" xmlns:aink="http://schemas.microsoft.com/office/drawing/2016/ink" xmlns:am3d="http://schemas.microsoft.com/office/drawing/2017/model3d" xmlns:o="urn:schemas-microsoft-com:office:office" xmlns:v="urn:schemas-microsoft-com:vml" xmlns:w10="urn:schemas-microsoft-com:office:word" xmlns:w="http://schemas.openxmlformats.org/wordprocessingml/2006/main" xmlns:w16cex="http://schemas.microsoft.com/office/word/2018/wordml/cex" xmlns:w16cid="http://schemas.microsoft.com/office/word/2016/wordml/cid" xmlns:w16="http://schemas.microsoft.com/office/word/2018/wordml" xmlns:adec="http://schemas.microsoft.com/office/drawing/2017/decorative" val="1"/>
+                                    <adec:decorative xmlns:adec="http://schemas.microsoft.com/office/drawing/2017/decorative" xmlns:w16="http://schemas.microsoft.com/office/word/2018/wordml" xmlns:w16cid="http://schemas.microsoft.com/office/word/2016/wordml/cid" xmlns:w16cex="http://schemas.microsoft.com/office/word/2018/wordml/cex" xmlns:w="http://schemas.openxmlformats.org/wordprocessingml/2006/main" xmlns:w10="urn:schemas-microsoft-com:office:word" xmlns:v="urn:schemas-microsoft-com:vml" xmlns:o="urn:schemas-microsoft-com:office:office" xmlns:am3d="http://schemas.microsoft.com/office/drawing/2017/model3d" xmlns:aink="http://schemas.microsoft.com/office/drawing/2016/ink" xmlns:cx8="http://schemas.microsoft.com/office/drawing/2016/5/14/chartex" xmlns:cx7="http://schemas.microsoft.com/office/drawing/2016/5/13/chartex" xmlns:cx6="http://schemas.microsoft.com/office/drawing/2016/5/12/chartex" xmlns:cx5="http://schemas.microsoft.com/office/drawing/2016/5/11/chartex" xmlns:cx4="http://schemas.microsoft.com/office/drawing/2016/5/10/chartex" xmlns:cx3="http://schemas.microsoft.com/office/drawing/2016/5/9/chartex" xmlns:cx2="http://schemas.microsoft.com/office/drawing/2015/10/21/chartex" xmlns="" val="1"/>
                                   </a:ext>
                                 </a:extLst>
                               </wps:cNvPr>
@@ -1117,7 +1092,7 @@
                                       <a14:useLocalDpi xmlns:a14="http://schemas.microsoft.com/office/drawing/2010/main" val="0"/>
                                     </a:ext>
                                     <a:ext uri="{96DAC541-7B7A-43D3-8B79-37D633B846F1}">
-                                      <asvg:svgBlip xmlns="" xmlns:cx2="http://schemas.microsoft.com/office/drawing/2015/10/21/chartex" xmlns:cx3="http://schemas.microsoft.com/office/drawing/2016/5/9/chartex" xmlns:cx4="http://schemas.microsoft.com/office/drawing/2016/5/10/chartex" xmlns:cx5="http://schemas.microsoft.com/office/drawing/2016/5/11/chartex" xmlns:cx6="http://schemas.microsoft.com/office/drawing/2016/5/12/chartex" xmlns:cx7="http://schemas.microsoft.com/office/drawing/2016/5/13/chartex" xmlns:cx8="http://schemas.microsoft.com/office/drawing/2016/5/14/chartex" xmlns:aink="http://schemas.microsoft.com/office/drawing/2016/ink" xmlns:am3d="http://schemas.microsoft.com/office/drawing/2017/model3d" xmlns:o="urn:schemas-microsoft-com:office:office" xmlns:v="urn:schemas-microsoft-com:vml" xmlns:w10="urn:schemas-microsoft-com:office:word" xmlns:w="http://schemas.openxmlformats.org/wordprocessingml/2006/main" xmlns:w16cex="http://schemas.microsoft.com/office/word/2018/wordml/cex" xmlns:w16cid="http://schemas.microsoft.com/office/word/2016/wordml/cid" xmlns:w16="http://schemas.microsoft.com/office/word/2018/wordml" xmlns:asvg="http://schemas.microsoft.com/office/drawing/2016/SVG/main" r:embed="rId20"/>
+                                      <asvg:svgBlip xmlns:asvg="http://schemas.microsoft.com/office/drawing/2016/SVG/main" xmlns:w16="http://schemas.microsoft.com/office/word/2018/wordml" xmlns:w16cid="http://schemas.microsoft.com/office/word/2016/wordml/cid" xmlns:w16cex="http://schemas.microsoft.com/office/word/2018/wordml/cex" xmlns:w="http://schemas.openxmlformats.org/wordprocessingml/2006/main" xmlns:w10="urn:schemas-microsoft-com:office:word" xmlns:v="urn:schemas-microsoft-com:vml" xmlns:o="urn:schemas-microsoft-com:office:office" xmlns:am3d="http://schemas.microsoft.com/office/drawing/2017/model3d" xmlns:aink="http://schemas.microsoft.com/office/drawing/2016/ink" xmlns:cx8="http://schemas.microsoft.com/office/drawing/2016/5/14/chartex" xmlns:cx7="http://schemas.microsoft.com/office/drawing/2016/5/13/chartex" xmlns:cx6="http://schemas.microsoft.com/office/drawing/2016/5/12/chartex" xmlns:cx5="http://schemas.microsoft.com/office/drawing/2016/5/11/chartex" xmlns:cx4="http://schemas.microsoft.com/office/drawing/2016/5/10/chartex" xmlns:cx3="http://schemas.microsoft.com/office/drawing/2016/5/9/chartex" xmlns:cx2="http://schemas.microsoft.com/office/drawing/2015/10/21/chartex" xmlns="" r:embed="rId20"/>
                                     </a:ext>
                                   </a:extLst>
                                 </a:blip>
@@ -1275,7 +1250,7 @@
                               <wps:cNvPr id="147" name="Rectángulo 147">
                                 <a:extLst>
                                   <a:ext uri="{C183D7F6-B498-43B3-948B-1728B52AA6E4}">
-                                    <adec:decorative xmlns="" xmlns:cx2="http://schemas.microsoft.com/office/drawing/2015/10/21/chartex" xmlns:cx3="http://schemas.microsoft.com/office/drawing/2016/5/9/chartex" xmlns:cx4="http://schemas.microsoft.com/office/drawing/2016/5/10/chartex" xmlns:cx5="http://schemas.microsoft.com/office/drawing/2016/5/11/chartex" xmlns:cx6="http://schemas.microsoft.com/office/drawing/2016/5/12/chartex" xmlns:cx7="http://schemas.microsoft.com/office/drawing/2016/5/13/chartex" xmlns:cx8="http://schemas.microsoft.com/office/drawing/2016/5/14/chartex" xmlns:aink="http://schemas.microsoft.com/office/drawing/2016/ink" xmlns:am3d="http://schemas.microsoft.com/office/drawing/2017/model3d" xmlns:o="urn:schemas-microsoft-com:office:office" xmlns:v="urn:schemas-microsoft-com:vml" xmlns:w10="urn:schemas-microsoft-com:office:word" xmlns:w="http://schemas.openxmlformats.org/wordprocessingml/2006/main" xmlns:w16cex="http://schemas.microsoft.com/office/word/2018/wordml/cex" xmlns:w16cid="http://schemas.microsoft.com/office/word/2016/wordml/cid" xmlns:w16="http://schemas.microsoft.com/office/word/2018/wordml" xmlns:adec="http://schemas.microsoft.com/office/drawing/2017/decorative" val="1"/>
+                                    <adec:decorative xmlns:adec="http://schemas.microsoft.com/office/drawing/2017/decorative" xmlns:w16="http://schemas.microsoft.com/office/word/2018/wordml" xmlns:w16cid="http://schemas.microsoft.com/office/word/2016/wordml/cid" xmlns:w16cex="http://schemas.microsoft.com/office/word/2018/wordml/cex" xmlns:w="http://schemas.openxmlformats.org/wordprocessingml/2006/main" xmlns:w10="urn:schemas-microsoft-com:office:word" xmlns:v="urn:schemas-microsoft-com:vml" xmlns:o="urn:schemas-microsoft-com:office:office" xmlns:am3d="http://schemas.microsoft.com/office/drawing/2017/model3d" xmlns:aink="http://schemas.microsoft.com/office/drawing/2016/ink" xmlns:cx8="http://schemas.microsoft.com/office/drawing/2016/5/14/chartex" xmlns:cx7="http://schemas.microsoft.com/office/drawing/2016/5/13/chartex" xmlns:cx6="http://schemas.microsoft.com/office/drawing/2016/5/12/chartex" xmlns:cx5="http://schemas.microsoft.com/office/drawing/2016/5/11/chartex" xmlns:cx4="http://schemas.microsoft.com/office/drawing/2016/5/10/chartex" xmlns:cx3="http://schemas.microsoft.com/office/drawing/2016/5/9/chartex" xmlns:cx2="http://schemas.microsoft.com/office/drawing/2015/10/21/chartex" xmlns="" val="1"/>
                                   </a:ext>
                                 </a:extLst>
                               </wps:cNvPr>
@@ -1334,7 +1309,7 @@
                                       <a14:useLocalDpi xmlns:a14="http://schemas.microsoft.com/office/drawing/2010/main" val="0"/>
                                     </a:ext>
                                     <a:ext uri="{96DAC541-7B7A-43D3-8B79-37D633B846F1}">
-                                      <asvg:svgBlip xmlns="" xmlns:cx2="http://schemas.microsoft.com/office/drawing/2015/10/21/chartex" xmlns:cx3="http://schemas.microsoft.com/office/drawing/2016/5/9/chartex" xmlns:cx4="http://schemas.microsoft.com/office/drawing/2016/5/10/chartex" xmlns:cx5="http://schemas.microsoft.com/office/drawing/2016/5/11/chartex" xmlns:cx6="http://schemas.microsoft.com/office/drawing/2016/5/12/chartex" xmlns:cx7="http://schemas.microsoft.com/office/drawing/2016/5/13/chartex" xmlns:cx8="http://schemas.microsoft.com/office/drawing/2016/5/14/chartex" xmlns:aink="http://schemas.microsoft.com/office/drawing/2016/ink" xmlns:am3d="http://schemas.microsoft.com/office/drawing/2017/model3d" xmlns:o="urn:schemas-microsoft-com:office:office" xmlns:v="urn:schemas-microsoft-com:vml" xmlns:w10="urn:schemas-microsoft-com:office:word" xmlns:w="http://schemas.openxmlformats.org/wordprocessingml/2006/main" xmlns:w16cex="http://schemas.microsoft.com/office/word/2018/wordml/cex" xmlns:w16cid="http://schemas.microsoft.com/office/word/2016/wordml/cid" xmlns:w16="http://schemas.microsoft.com/office/word/2018/wordml" xmlns:asvg="http://schemas.microsoft.com/office/drawing/2016/SVG/main" r:embed="rId24"/>
+                                      <asvg:svgBlip xmlns:asvg="http://schemas.microsoft.com/office/drawing/2016/SVG/main" xmlns:w16="http://schemas.microsoft.com/office/word/2018/wordml" xmlns:w16cid="http://schemas.microsoft.com/office/word/2016/wordml/cid" xmlns:w16cex="http://schemas.microsoft.com/office/word/2018/wordml/cex" xmlns:w="http://schemas.openxmlformats.org/wordprocessingml/2006/main" xmlns:w10="urn:schemas-microsoft-com:office:word" xmlns:v="urn:schemas-microsoft-com:vml" xmlns:o="urn:schemas-microsoft-com:office:office" xmlns:am3d="http://schemas.microsoft.com/office/drawing/2017/model3d" xmlns:aink="http://schemas.microsoft.com/office/drawing/2016/ink" xmlns:cx8="http://schemas.microsoft.com/office/drawing/2016/5/14/chartex" xmlns:cx7="http://schemas.microsoft.com/office/drawing/2016/5/13/chartex" xmlns:cx6="http://schemas.microsoft.com/office/drawing/2016/5/12/chartex" xmlns:cx5="http://schemas.microsoft.com/office/drawing/2016/5/11/chartex" xmlns:cx4="http://schemas.microsoft.com/office/drawing/2016/5/10/chartex" xmlns:cx3="http://schemas.microsoft.com/office/drawing/2016/5/9/chartex" xmlns:cx2="http://schemas.microsoft.com/office/drawing/2015/10/21/chartex" xmlns="" r:embed="rId24"/>
                                     </a:ext>
                                   </a:extLst>
                                 </a:blip>
@@ -1536,7 +1511,7 @@
                       <wp:docPr id="153" name="Grupo 153">
                         <a:extLst xmlns:a="http://schemas.openxmlformats.org/drawingml/2006/main">
                           <a:ext uri="{C183D7F6-B498-43B3-948B-1728B52AA6E4}">
-                            <adec:decorative xmlns="" xmlns:cx2="http://schemas.microsoft.com/office/drawing/2015/10/21/chartex" xmlns:cx3="http://schemas.microsoft.com/office/drawing/2016/5/9/chartex" xmlns:cx4="http://schemas.microsoft.com/office/drawing/2016/5/10/chartex" xmlns:cx5="http://schemas.microsoft.com/office/drawing/2016/5/11/chartex" xmlns:cx6="http://schemas.microsoft.com/office/drawing/2016/5/12/chartex" xmlns:cx7="http://schemas.microsoft.com/office/drawing/2016/5/13/chartex" xmlns:cx8="http://schemas.microsoft.com/office/drawing/2016/5/14/chartex" xmlns:aink="http://schemas.microsoft.com/office/drawing/2016/ink" xmlns:am3d="http://schemas.microsoft.com/office/drawing/2017/model3d" xmlns:o="urn:schemas-microsoft-com:office:office" xmlns:v="urn:schemas-microsoft-com:vml" xmlns:w10="urn:schemas-microsoft-com:office:word" xmlns:w="http://schemas.openxmlformats.org/wordprocessingml/2006/main" xmlns:w16cex="http://schemas.microsoft.com/office/word/2018/wordml/cex" xmlns:w16cid="http://schemas.microsoft.com/office/word/2016/wordml/cid" xmlns:w16="http://schemas.microsoft.com/office/word/2018/wordml" xmlns:adec="http://schemas.microsoft.com/office/drawing/2017/decorative" val="1"/>
+                            <adec:decorative xmlns:adec="http://schemas.microsoft.com/office/drawing/2017/decorative" xmlns:w16="http://schemas.microsoft.com/office/word/2018/wordml" xmlns:w16cid="http://schemas.microsoft.com/office/word/2016/wordml/cid" xmlns:w16cex="http://schemas.microsoft.com/office/word/2018/wordml/cex" xmlns:w="http://schemas.openxmlformats.org/wordprocessingml/2006/main" xmlns:w10="urn:schemas-microsoft-com:office:word" xmlns:v="urn:schemas-microsoft-com:vml" xmlns:o="urn:schemas-microsoft-com:office:office" xmlns:am3d="http://schemas.microsoft.com/office/drawing/2017/model3d" xmlns:aink="http://schemas.microsoft.com/office/drawing/2016/ink" xmlns:cx8="http://schemas.microsoft.com/office/drawing/2016/5/14/chartex" xmlns:cx7="http://schemas.microsoft.com/office/drawing/2016/5/13/chartex" xmlns:cx6="http://schemas.microsoft.com/office/drawing/2016/5/12/chartex" xmlns:cx5="http://schemas.microsoft.com/office/drawing/2016/5/11/chartex" xmlns:cx4="http://schemas.microsoft.com/office/drawing/2016/5/10/chartex" xmlns:cx3="http://schemas.microsoft.com/office/drawing/2016/5/9/chartex" xmlns:cx2="http://schemas.microsoft.com/office/drawing/2015/10/21/chartex" xmlns="" val="1"/>
                           </a:ext>
                         </a:extLst>
                       </wp:docPr>
@@ -1967,13 +1942,8 @@
                                       <w:pPr>
                                         <w:pStyle w:val="Aptitud"/>
                                       </w:pPr>
-                                      <w:proofErr w:type="spellStart"/>
                                       <w:r>
-                                        <w:t>React</w:t>
-                                      </w:r>
-                                      <w:proofErr w:type="spellEnd"/>
-                                      <w:r>
-                                        <w:t xml:space="preserve"> JS</w:t>
+                                        <w:t>React JS</w:t>
                                       </w:r>
                                     </w:p>
                                     <w:p>
@@ -2368,19 +2338,9 @@
                                       <w:pPr>
                                         <w:pStyle w:val="Aptitud"/>
                                       </w:pPr>
-                                      <w:proofErr w:type="spellStart"/>
                                       <w:r>
-                                        <w:t>Public</w:t>
+                                        <w:t>Public Speaking</w:t>
                                       </w:r>
-                                      <w:proofErr w:type="spellEnd"/>
-                                      <w:r>
-                                        <w:t xml:space="preserve"> </w:t>
-                                      </w:r>
-                                      <w:proofErr w:type="spellStart"/>
-                                      <w:r>
-                                        <w:t>Speaking</w:t>
-                                      </w:r>
-                                      <w:proofErr w:type="spellEnd"/>
                                     </w:p>
                                     <w:p/>
                                   </w:txbxContent>
@@ -2809,8 +2769,14 @@
           <w:p>
             <w:pPr>
               <w:pStyle w:val="Ttulo1"/>
+              <w:rPr>
+                <w:lang w:val="en-US"/>
+              </w:rPr>
             </w:pPr>
             <w:r>
+              <w:rPr>
+                <w:lang w:val="en-US"/>
+              </w:rPr>
               <w:t>LANGUAGES</w:t>
             </w:r>
           </w:p>
@@ -2881,66 +2847,37 @@
                 <w:i/>
                 <w:lang w:val="en-US"/>
               </w:rPr>
-              <w:t xml:space="preserve">Goethe </w:t>
-            </w:r>
-            <w:proofErr w:type="spellStart"/>
-            <w:r>
-              <w:rPr>
-                <w:i/>
-                <w:lang w:val="en-US"/>
-              </w:rPr>
-              <w:t>Zertifikat</w:t>
-            </w:r>
-            <w:proofErr w:type="spellEnd"/>
+              <w:t>Goethe Zertifikat</w:t>
+            </w:r>
           </w:p>
           <w:p>
             <w:pPr>
               <w:pStyle w:val="Ttulo1"/>
-              <w:rPr>
-                <w:lang w:val="en-US"/>
-              </w:rPr>
             </w:pPr>
             <w:r>
-              <w:rPr>
-                <w:lang w:val="en-US"/>
-              </w:rPr>
               <w:t>EDUCATION</w:t>
             </w:r>
           </w:p>
           <w:p>
             <w:pPr>
               <w:pStyle w:val="Ttulo3"/>
+              <w:rPr>
+                <w:lang w:val="es-ES"/>
+              </w:rPr>
             </w:pPr>
             <w:r>
+              <w:rPr>
+                <w:lang w:val="es-ES"/>
+              </w:rPr>
               <w:t>MSc. Telecom Engineer</w:t>
             </w:r>
           </w:p>
           <w:p>
             <w:pPr>
               <w:pStyle w:val="Ttulo4"/>
-              <w:rPr>
-                <w:lang w:val="en-US"/>
-              </w:rPr>
             </w:pPr>
             <w:r>
-              <w:rPr>
-                <w:lang w:val="en-US"/>
-              </w:rPr>
-              <w:t xml:space="preserve">Universidad </w:t>
-            </w:r>
-            <w:proofErr w:type="spellStart"/>
-            <w:r>
-              <w:rPr>
-                <w:lang w:val="en-US"/>
-              </w:rPr>
-              <w:t>Politécnica</w:t>
-            </w:r>
-            <w:proofErr w:type="spellEnd"/>
-            <w:r>
-              <w:rPr>
-                <w:lang w:val="en-US"/>
-              </w:rPr>
-              <w:t xml:space="preserve"> de Madrid</w:t>
+              <w:t>Universidad Politécnica de Madrid</w:t>
             </w:r>
           </w:p>
           <w:p>
@@ -2964,12 +2901,7 @@
               </w:rPr>
             </w:pPr>
             <w:r>
-              <w:t>Master</w:t>
-            </w:r>
-            <w:bookmarkStart w:id="0" w:name="_GoBack"/>
-            <w:bookmarkEnd w:id="0"/>
-            <w:r>
-              <w:t xml:space="preserve"> Thesis</w:t>
+              <w:t>Master Thesis</w:t>
             </w:r>
           </w:p>
           <w:p>
@@ -3064,7 +2996,13 @@
               <w:t>Developer</w:t>
             </w:r>
             <w:r>
-              <w:t xml:space="preserve">                                Daimler</w:t>
+              <w:t xml:space="preserve">                               </w:t>
+            </w:r>
+            <w:r>
+              <w:t xml:space="preserve">         </w:t>
+            </w:r>
+            <w:r>
+              <w:t xml:space="preserve"> Daimler</w:t>
             </w:r>
           </w:p>
           <w:p>
@@ -3101,7 +3039,7 @@
           </w:p>
           <w:p>
             <w:pPr>
-              <w:pStyle w:val="Listaconvietas0"/>
+              <w:pStyle w:val="Listaconvietas"/>
               <w:ind w:left="459"/>
               <w:rPr>
                 <w:lang w:val="en-US"/>
@@ -3113,7 +3051,6 @@
               </w:rPr>
               <w:t xml:space="preserve">Front End Architecture &amp; Development with </w:t>
             </w:r>
-            <w:proofErr w:type="spellStart"/>
             <w:r>
               <w:rPr>
                 <w:b/>
@@ -3121,7 +3058,6 @@
               </w:rPr>
               <w:t>ReactJS</w:t>
             </w:r>
-            <w:proofErr w:type="spellEnd"/>
             <w:r>
               <w:rPr>
                 <w:lang w:val="en-US"/>
@@ -3131,7 +3067,7 @@
           </w:p>
           <w:p>
             <w:pPr>
-              <w:pStyle w:val="Listaconvietas0"/>
+              <w:pStyle w:val="Listaconvietas"/>
               <w:ind w:left="459"/>
               <w:rPr>
                 <w:lang w:val="en-US"/>
@@ -3146,7 +3082,7 @@
           </w:p>
           <w:p>
             <w:pPr>
-              <w:pStyle w:val="Listaconvietas0"/>
+              <w:pStyle w:val="Listaconvietas"/>
               <w:ind w:left="459"/>
               <w:rPr>
                 <w:lang w:val="en-US"/>
@@ -3179,25 +3115,13 @@
               <w:t>Front End Developer</w:t>
             </w:r>
             <w:r>
-              <w:t xml:space="preserve">                                                          </w:t>
-            </w:r>
-            <w:proofErr w:type="spellStart"/>
-            <w:r>
-              <w:t>Minsait</w:t>
-            </w:r>
-            <w:proofErr w:type="spellEnd"/>
-            <w:r>
-              <w:t xml:space="preserve"> (</w:t>
-            </w:r>
-            <w:proofErr w:type="spellStart"/>
-            <w:proofErr w:type="gramStart"/>
-            <w:r>
-              <w:t>indra</w:t>
-            </w:r>
-            <w:proofErr w:type="spellEnd"/>
-            <w:proofErr w:type="gramEnd"/>
-            <w:r>
-              <w:t>)</w:t>
+              <w:t xml:space="preserve">                                                         </w:t>
+            </w:r>
+            <w:r>
+              <w:t xml:space="preserve">          </w:t>
+            </w:r>
+            <w:r>
+              <w:t xml:space="preserve"> Minsait (indra)</w:t>
             </w:r>
           </w:p>
           <w:p>
@@ -3226,54 +3150,12 @@
               <w:rPr>
                 <w:lang w:val="en-US"/>
               </w:rPr>
-              <w:t xml:space="preserve">for BBVA, </w:t>
-            </w:r>
-            <w:proofErr w:type="spellStart"/>
-            <w:r>
-              <w:rPr>
-                <w:lang w:val="en-US"/>
-              </w:rPr>
-              <w:t>Bankinter</w:t>
-            </w:r>
-            <w:proofErr w:type="spellEnd"/>
-            <w:r>
-              <w:rPr>
-                <w:lang w:val="en-US"/>
-              </w:rPr>
-              <w:t xml:space="preserve">, </w:t>
-            </w:r>
-            <w:proofErr w:type="spellStart"/>
-            <w:r>
-              <w:rPr>
-                <w:lang w:val="en-US"/>
-              </w:rPr>
-              <w:t>Santalucía</w:t>
-            </w:r>
-            <w:proofErr w:type="spellEnd"/>
-            <w:r>
-              <w:rPr>
-                <w:lang w:val="en-US"/>
-              </w:rPr>
-              <w:t>, and Pull &amp; Bear (</w:t>
-            </w:r>
-            <w:proofErr w:type="spellStart"/>
-            <w:r>
-              <w:rPr>
-                <w:lang w:val="en-US"/>
-              </w:rPr>
-              <w:t>Inditex</w:t>
-            </w:r>
-            <w:proofErr w:type="spellEnd"/>
-            <w:r>
-              <w:rPr>
-                <w:lang w:val="en-US"/>
-              </w:rPr>
-              <w:t>).</w:t>
+              <w:t>for BBVA, Bankinter, Santalucía, and Pull &amp; Bear (Inditex).</w:t>
             </w:r>
           </w:p>
           <w:p>
             <w:pPr>
-              <w:pStyle w:val="Listaconvietas0"/>
+              <w:pStyle w:val="Listaconvietas"/>
               <w:ind w:left="459"/>
               <w:rPr>
                 <w:lang w:val="en-US"/>
@@ -3311,7 +3193,6 @@
               </w:rPr>
               <w:t xml:space="preserve"> &amp; </w:t>
             </w:r>
-            <w:proofErr w:type="spellStart"/>
             <w:r>
               <w:rPr>
                 <w:b/>
@@ -3319,7 +3200,6 @@
               </w:rPr>
               <w:t>Vue</w:t>
             </w:r>
-            <w:proofErr w:type="spellEnd"/>
             <w:r>
               <w:rPr>
                 <w:lang w:val="en-US"/>
@@ -3329,7 +3209,7 @@
           </w:p>
           <w:p>
             <w:pPr>
-              <w:pStyle w:val="Listaconvietas0"/>
+              <w:pStyle w:val="Listaconvietas"/>
               <w:ind w:left="459"/>
               <w:rPr>
                 <w:lang w:val="en-US"/>
@@ -3344,7 +3224,7 @@
           </w:p>
           <w:p>
             <w:pPr>
-              <w:pStyle w:val="Listaconvietas0"/>
+              <w:pStyle w:val="Listaconvietas"/>
               <w:ind w:left="459"/>
               <w:rPr>
                 <w:lang w:val="en-US"/>
@@ -3354,21 +3234,7 @@
               <w:rPr>
                 <w:lang w:val="en-US"/>
               </w:rPr>
-              <w:t xml:space="preserve">Unit Testing with </w:t>
-            </w:r>
-            <w:proofErr w:type="spellStart"/>
-            <w:r>
-              <w:rPr>
-                <w:lang w:val="en-US"/>
-              </w:rPr>
-              <w:t>TapeJS</w:t>
-            </w:r>
-            <w:proofErr w:type="spellEnd"/>
-            <w:r>
-              <w:rPr>
-                <w:lang w:val="en-US"/>
-              </w:rPr>
-              <w:t xml:space="preserve"> &amp; E2E Testing with Selenium.</w:t>
+              <w:t>Unit Testing with TapeJS &amp; E2E Testing with Selenium.</w:t>
             </w:r>
           </w:p>
           <w:p>
@@ -3379,7 +3245,13 @@
               <w:t>Mobile &amp; Front End Developer</w:t>
             </w:r>
             <w:r>
-              <w:t xml:space="preserve">                                     Aslam, New IT</w:t>
+              <w:t xml:space="preserve">                                   </w:t>
+            </w:r>
+            <w:r>
+              <w:t xml:space="preserve">         </w:t>
+            </w:r>
+            <w:r>
+              <w:t xml:space="preserve">  Aslam, New IT</w:t>
             </w:r>
           </w:p>
           <w:p>
@@ -3408,26 +3280,12 @@
               <w:rPr>
                 <w:lang w:val="en-US"/>
               </w:rPr>
-              <w:t xml:space="preserve">ën and </w:t>
-            </w:r>
-            <w:proofErr w:type="spellStart"/>
-            <w:r>
-              <w:rPr>
-                <w:lang w:val="en-US"/>
-              </w:rPr>
-              <w:t>Capgemini</w:t>
-            </w:r>
-            <w:proofErr w:type="spellEnd"/>
-            <w:r>
-              <w:rPr>
-                <w:lang w:val="en-US"/>
-              </w:rPr>
-              <w:t>.</w:t>
+              <w:t>ën and Capgemini.</w:t>
             </w:r>
           </w:p>
           <w:p>
             <w:pPr>
-              <w:pStyle w:val="Listaconvietas0"/>
+              <w:pStyle w:val="Listaconvietas"/>
               <w:ind w:left="504"/>
               <w:rPr>
                 <w:lang w:val="en-US"/>
@@ -3449,7 +3307,7 @@
           </w:p>
           <w:p>
             <w:pPr>
-              <w:pStyle w:val="Listaconvietas0"/>
+              <w:pStyle w:val="Listaconvietas"/>
               <w:ind w:left="504"/>
             </w:pPr>
             <w:r>
@@ -3482,27 +3340,22 @@
             <w:pPr>
               <w:pStyle w:val="Ttulo3"/>
             </w:pPr>
-            <w:proofErr w:type="spellStart"/>
-            <w:r>
-              <w:t>Fullstack</w:t>
-            </w:r>
-            <w:proofErr w:type="spellEnd"/>
-            <w:r>
-              <w:t xml:space="preserve"> </w:t>
+            <w:r>
+              <w:t xml:space="preserve">Fullstack </w:t>
             </w:r>
             <w:r>
               <w:t>Developer</w:t>
             </w:r>
             <w:r>
-              <w:t xml:space="preserve">                                                           </w:t>
-            </w:r>
-            <w:proofErr w:type="spellStart"/>
-            <w:r>
-              <w:t>Krama</w:t>
-            </w:r>
-            <w:proofErr w:type="spellEnd"/>
-            <w:r>
-              <w:t>, e-Soft</w:t>
+              <w:t xml:space="preserve">                                                       </w:t>
+            </w:r>
+            <w:r>
+              <w:t xml:space="preserve">        </w:t>
+            </w:r>
+            <w:bookmarkStart w:id="0" w:name="_GoBack"/>
+            <w:bookmarkEnd w:id="0"/>
+            <w:r>
+              <w:t xml:space="preserve">    Krama, e-Soft</w:t>
             </w:r>
           </w:p>
           <w:p>
@@ -3515,7 +3368,7 @@
           </w:p>
           <w:p>
             <w:pPr>
-              <w:pStyle w:val="Listaconvietas0"/>
+              <w:pStyle w:val="Listaconvietas"/>
               <w:numPr>
                 <w:ilvl w:val="0"/>
                 <w:numId w:val="0"/>
@@ -3528,46 +3381,23 @@
               <w:rPr>
                 <w:lang w:val="en-US"/>
               </w:rPr>
-              <w:t xml:space="preserve">Front and Back End development for Canal +, Banco popular and </w:t>
-            </w:r>
-            <w:proofErr w:type="spellStart"/>
-            <w:r>
-              <w:rPr>
-                <w:lang w:val="en-US"/>
-              </w:rPr>
-              <w:t>AtlCapital</w:t>
-            </w:r>
-            <w:proofErr w:type="spellEnd"/>
-            <w:r>
-              <w:rPr>
-                <w:lang w:val="en-US"/>
-              </w:rPr>
-              <w:t>.</w:t>
+              <w:t>Front and Back End development for Canal +, Banco popular and AtlCapital.</w:t>
             </w:r>
           </w:p>
           <w:p>
             <w:pPr>
-              <w:pStyle w:val="Listaconvietas0"/>
+              <w:pStyle w:val="Listaconvietas"/>
               <w:ind w:left="504"/>
               <w:rPr>
                 <w:lang w:val="en-US"/>
               </w:rPr>
             </w:pPr>
-            <w:proofErr w:type="spellStart"/>
             <w:r>
               <w:rPr>
                 <w:b/>
                 <w:lang w:val="en-US"/>
               </w:rPr>
-              <w:t>FullStack</w:t>
-            </w:r>
-            <w:proofErr w:type="spellEnd"/>
-            <w:r>
-              <w:rPr>
-                <w:b/>
-                <w:lang w:val="en-US"/>
-              </w:rPr>
-              <w:t xml:space="preserve"> Technologies:</w:t>
+              <w:t>FullStack Technologies:</w:t>
             </w:r>
             <w:r>
               <w:rPr>
@@ -3578,7 +3408,7 @@
           </w:p>
           <w:p>
             <w:pPr>
-              <w:pStyle w:val="Listaconvietas0"/>
+              <w:pStyle w:val="Listaconvietas"/>
               <w:ind w:left="504"/>
               <w:rPr>
                 <w:lang w:val="en-US"/>
@@ -3688,7 +3518,7 @@
                     <a16:creationId xmlns:a16="http://schemas.microsoft.com/office/drawing/2014/main" id="{F294C76A-149D-471C-83B1-CB21461C2CF0}"/>
                   </a:ext>
                   <a:ext uri="{C183D7F6-B498-43B3-948B-1728B52AA6E4}">
-                    <adec:decorative xmlns="" xmlns:cx2="http://schemas.microsoft.com/office/drawing/2015/10/21/chartex" xmlns:cx3="http://schemas.microsoft.com/office/drawing/2016/5/9/chartex" xmlns:cx4="http://schemas.microsoft.com/office/drawing/2016/5/10/chartex" xmlns:cx5="http://schemas.microsoft.com/office/drawing/2016/5/11/chartex" xmlns:cx6="http://schemas.microsoft.com/office/drawing/2016/5/12/chartex" xmlns:cx7="http://schemas.microsoft.com/office/drawing/2016/5/13/chartex" xmlns:cx8="http://schemas.microsoft.com/office/drawing/2016/5/14/chartex" xmlns:aink="http://schemas.microsoft.com/office/drawing/2016/ink" xmlns:am3d="http://schemas.microsoft.com/office/drawing/2017/model3d" xmlns:o="urn:schemas-microsoft-com:office:office" xmlns:v="urn:schemas-microsoft-com:vml" xmlns:w10="urn:schemas-microsoft-com:office:word" xmlns:w="http://schemas.openxmlformats.org/wordprocessingml/2006/main" xmlns:w16cex="http://schemas.microsoft.com/office/word/2018/wordml/cex" xmlns:w16cid="http://schemas.microsoft.com/office/word/2016/wordml/cid" xmlns:w16="http://schemas.microsoft.com/office/word/2018/wordml" xmlns:adec="http://schemas.microsoft.com/office/drawing/2017/decorative" val="1"/>
+                    <adec:decorative xmlns:adec="http://schemas.microsoft.com/office/drawing/2017/decorative" xmlns:w16="http://schemas.microsoft.com/office/word/2018/wordml" xmlns:w16cid="http://schemas.microsoft.com/office/word/2016/wordml/cid" xmlns:w16cex="http://schemas.microsoft.com/office/word/2018/wordml/cex" xmlns:w="http://schemas.openxmlformats.org/wordprocessingml/2006/main" xmlns:w10="urn:schemas-microsoft-com:office:word" xmlns:v="urn:schemas-microsoft-com:vml" xmlns:o="urn:schemas-microsoft-com:office:office" xmlns:am3d="http://schemas.microsoft.com/office/drawing/2017/model3d" xmlns:aink="http://schemas.microsoft.com/office/drawing/2016/ink" xmlns:cx8="http://schemas.microsoft.com/office/drawing/2016/5/14/chartex" xmlns:cx7="http://schemas.microsoft.com/office/drawing/2016/5/13/chartex" xmlns:cx6="http://schemas.microsoft.com/office/drawing/2016/5/12/chartex" xmlns:cx5="http://schemas.microsoft.com/office/drawing/2016/5/11/chartex" xmlns:cx4="http://schemas.microsoft.com/office/drawing/2016/5/10/chartex" xmlns:cx3="http://schemas.microsoft.com/office/drawing/2016/5/9/chartex" xmlns:cx2="http://schemas.microsoft.com/office/drawing/2015/10/21/chartex" xmlns="" val="1"/>
                   </a:ext>
                 </a:extLst>
               </wp:docPr>
@@ -3809,7 +3639,7 @@
               <wp:docPr id="129" name="Grupo 129">
                 <a:extLst xmlns:a="http://schemas.openxmlformats.org/drawingml/2006/main">
                   <a:ext uri="{C183D7F6-B498-43B3-948B-1728B52AA6E4}">
-                    <adec:decorative xmlns="" xmlns:cx2="http://schemas.microsoft.com/office/drawing/2015/10/21/chartex" xmlns:cx3="http://schemas.microsoft.com/office/drawing/2016/5/9/chartex" xmlns:cx4="http://schemas.microsoft.com/office/drawing/2016/5/10/chartex" xmlns:cx5="http://schemas.microsoft.com/office/drawing/2016/5/11/chartex" xmlns:cx6="http://schemas.microsoft.com/office/drawing/2016/5/12/chartex" xmlns:cx7="http://schemas.microsoft.com/office/drawing/2016/5/13/chartex" xmlns:cx8="http://schemas.microsoft.com/office/drawing/2016/5/14/chartex" xmlns:aink="http://schemas.microsoft.com/office/drawing/2016/ink" xmlns:am3d="http://schemas.microsoft.com/office/drawing/2017/model3d" xmlns:o="urn:schemas-microsoft-com:office:office" xmlns:v="urn:schemas-microsoft-com:vml" xmlns:w10="urn:schemas-microsoft-com:office:word" xmlns:w="http://schemas.openxmlformats.org/wordprocessingml/2006/main" xmlns:w16cex="http://schemas.microsoft.com/office/word/2018/wordml/cex" xmlns:w16cid="http://schemas.microsoft.com/office/word/2016/wordml/cid" xmlns:w16="http://schemas.microsoft.com/office/word/2018/wordml" xmlns:adec="http://schemas.microsoft.com/office/drawing/2017/decorative" val="1"/>
+                    <adec:decorative xmlns:adec="http://schemas.microsoft.com/office/drawing/2017/decorative" xmlns:w16="http://schemas.microsoft.com/office/word/2018/wordml" xmlns:w16cid="http://schemas.microsoft.com/office/word/2016/wordml/cid" xmlns:w16cex="http://schemas.microsoft.com/office/word/2018/wordml/cex" xmlns:w="http://schemas.openxmlformats.org/wordprocessingml/2006/main" xmlns:w10="urn:schemas-microsoft-com:office:word" xmlns:v="urn:schemas-microsoft-com:vml" xmlns:o="urn:schemas-microsoft-com:office:office" xmlns:am3d="http://schemas.microsoft.com/office/drawing/2017/model3d" xmlns:aink="http://schemas.microsoft.com/office/drawing/2016/ink" xmlns:cx8="http://schemas.microsoft.com/office/drawing/2016/5/14/chartex" xmlns:cx7="http://schemas.microsoft.com/office/drawing/2016/5/13/chartex" xmlns:cx6="http://schemas.microsoft.com/office/drawing/2016/5/12/chartex" xmlns:cx5="http://schemas.microsoft.com/office/drawing/2016/5/11/chartex" xmlns:cx4="http://schemas.microsoft.com/office/drawing/2016/5/10/chartex" xmlns:cx3="http://schemas.microsoft.com/office/drawing/2016/5/9/chartex" xmlns:cx2="http://schemas.microsoft.com/office/drawing/2015/10/21/chartex" xmlns="" val="1"/>
                   </a:ext>
                 </a:extLst>
               </wp:docPr>
@@ -3993,10 +3823,11 @@
   <w:abstractNum w:abstractNumId="0" w15:restartNumberingAfterBreak="0">
     <w:nsid w:val="FFFFFF89"/>
     <w:multiLevelType w:val="singleLevel"/>
-    <w:tmpl w:val="E12005AA"/>
+    <w:tmpl w:val="895E5280"/>
     <w:lvl w:ilvl="0">
       <w:start w:val="1"/>
       <w:numFmt w:val="bullet"/>
+      <w:pStyle w:val="Listaconvietas"/>
       <w:lvlText w:val=""/>
       <w:lvlJc w:val="left"/>
       <w:pPr>
@@ -4014,11 +3845,11 @@
     <w:nsid w:val="0A551D8A"/>
     <w:multiLevelType w:val="multilevel"/>
     <w:tmpl w:val="9D984FD2"/>
-    <w:styleLink w:val="ListaConVietas"/>
+    <w:styleLink w:val="ListaConVietas0"/>
     <w:lvl w:ilvl="0">
       <w:start w:val="1"/>
       <w:numFmt w:val="bullet"/>
-      <w:pStyle w:val="Listaconvietas0"/>
+      <w:pStyle w:val="Listaconvietas"/>
       <w:lvlText w:val=""/>
       <w:lvlJc w:val="left"/>
       <w:pPr>
@@ -4269,7 +4100,7 @@
     <w:nsid w:val="43CF2105"/>
     <w:multiLevelType w:val="multilevel"/>
     <w:tmpl w:val="9D984FD2"/>
-    <w:numStyleLink w:val="ListaConVietas"/>
+    <w:numStyleLink w:val="ListaConVietas0"/>
   </w:abstractNum>
   <w:abstractNum w:abstractNumId="4" w15:restartNumberingAfterBreak="0">
     <w:nsid w:val="446E678A"/>
@@ -5933,7 +5764,7 @@
       <w:lang w:val="en-US"/>
     </w:rPr>
   </w:style>
-  <w:style w:type="paragraph" w:styleId="Listaconvietas0">
+  <w:style w:type="paragraph" w:styleId="Listaconvietas">
     <w:name w:val="List Bullet"/>
     <w:basedOn w:val="Normal"/>
     <w:uiPriority w:val="99"/>
@@ -5946,7 +5777,7 @@
       <w:contextualSpacing/>
     </w:pPr>
   </w:style>
-  <w:style w:type="numbering" w:customStyle="1" w:styleId="ListaConVietas">
+  <w:style w:type="numbering" w:customStyle="1" w:styleId="ListaConVietas0">
     <w:name w:val="ListaConViñetas"/>
     <w:uiPriority w:val="99"/>
     <w:rsid w:val="00A6425D"/>
@@ -6258,6 +6089,7 @@
   </w:compat>
   <w:rsids>
     <w:rsidRoot w:val="004A6AB7"/>
+    <w:rsid w:val="00240569"/>
     <w:rsid w:val="0044379B"/>
     <w:rsid w:val="004A6AB7"/>
     <w:rsid w:val="00FF66F9"/>
@@ -7086,12 +6918,11 @@
 </file>
 
 <file path=customXml/item1.xml><?xml version="1.0" encoding="utf-8"?>
-<?mso-contentType ?>
-<FormTemplates xmlns="http://schemas.microsoft.com/sharepoint/v3/contenttype/forms">
-  <Display>DocumentLibraryForm</Display>
-  <Edit>DocumentLibraryForm</Edit>
-  <New>DocumentLibraryForm</New>
-</FormTemplates>
+<p:properties xmlns:p="http://schemas.microsoft.com/office/2006/metadata/properties" xmlns:xsi="http://www.w3.org/2001/XMLSchema-instance" xmlns:pc="http://schemas.microsoft.com/office/infopath/2007/PartnerControls">
+  <documentManagement>
+    <MediaServiceKeyPoints xmlns="71af3243-3dd4-4a8d-8c0d-dd76da1f02a5" xsi:nil="true"/>
+  </documentManagement>
+</p:properties>
 </file>
 
 <file path=customXml/item2.xml><?xml version="1.0" encoding="utf-8"?>
@@ -7306,17 +7137,20 @@
 </file>
 
 <file path=customXml/item3.xml><?xml version="1.0" encoding="utf-8"?>
-<p:properties xmlns:p="http://schemas.microsoft.com/office/2006/metadata/properties" xmlns:xsi="http://www.w3.org/2001/XMLSchema-instance" xmlns:pc="http://schemas.microsoft.com/office/infopath/2007/PartnerControls">
-  <documentManagement>
-    <MediaServiceKeyPoints xmlns="71af3243-3dd4-4a8d-8c0d-dd76da1f02a5" xsi:nil="true"/>
-  </documentManagement>
-</p:properties>
+<?mso-contentType ?>
+<FormTemplates xmlns="http://schemas.microsoft.com/sharepoint/v3/contenttype/forms">
+  <Display>DocumentLibraryForm</Display>
+  <Edit>DocumentLibraryForm</Edit>
+  <New>DocumentLibraryForm</New>
+</FormTemplates>
 </file>
 
 <file path=customXml/itemProps1.xml><?xml version="1.0" encoding="utf-8"?>
-<ds:datastoreItem xmlns:ds="http://schemas.openxmlformats.org/officeDocument/2006/customXml" ds:itemID="{7B583799-85B8-4E2A-9EFE-6187A4DAF098}">
+<ds:datastoreItem xmlns:ds="http://schemas.openxmlformats.org/officeDocument/2006/customXml" ds:itemID="{FE9CB4F8-792D-4AD0-B590-AADEB9CEAFAF}">
   <ds:schemaRefs>
-    <ds:schemaRef ds:uri="http://schemas.microsoft.com/sharepoint/v3/contenttype/forms"/>
+    <ds:schemaRef ds:uri="http://schemas.microsoft.com/office/2006/metadata/properties"/>
+    <ds:schemaRef ds:uri="http://schemas.microsoft.com/office/infopath/2007/PartnerControls"/>
+    <ds:schemaRef ds:uri="71af3243-3dd4-4a8d-8c0d-dd76da1f02a5"/>
   </ds:schemaRefs>
 </ds:datastoreItem>
 </file>
@@ -7341,11 +7175,9 @@
 </file>
 
 <file path=customXml/itemProps3.xml><?xml version="1.0" encoding="utf-8"?>
-<ds:datastoreItem xmlns:ds="http://schemas.openxmlformats.org/officeDocument/2006/customXml" ds:itemID="{FE9CB4F8-792D-4AD0-B590-AADEB9CEAFAF}">
+<ds:datastoreItem xmlns:ds="http://schemas.openxmlformats.org/officeDocument/2006/customXml" ds:itemID="{7B583799-85B8-4E2A-9EFE-6187A4DAF098}">
   <ds:schemaRefs>
-    <ds:schemaRef ds:uri="http://schemas.microsoft.com/office/2006/metadata/properties"/>
-    <ds:schemaRef ds:uri="http://schemas.microsoft.com/office/infopath/2007/PartnerControls"/>
-    <ds:schemaRef ds:uri="71af3243-3dd4-4a8d-8c0d-dd76da1f02a5"/>
+    <ds:schemaRef ds:uri="http://schemas.microsoft.com/sharepoint/v3/contenttype/forms"/>
   </ds:schemaRefs>
 </ds:datastoreItem>
 </file>
</xml_diff>